<commit_message>
1b finished. 1 doc finished.
</commit_message>
<xml_diff>
--- a/ReportPart1-2.docx
+++ b/ReportPart1-2.docx
@@ -16,24 +16,25 @@
       </w:r>
     </w:p>
     <w:p>
+      <w:pPr>
+        <w:ind w:left="360"/>
+      </w:pPr>
       <w:r>
         <w:t>Removal of the unknown values and continuous attributes was done in excel. The first five entries of testing.csv is shown here:</w:t>
       </w:r>
     </w:p>
     <w:p>
       <w:pPr>
-        <w:rPr>
-          <w:b/>
-        </w:rPr>
+        <w:ind w:left="360"/>
       </w:pPr>
       <w:r>
         <w:rPr>
           <w:noProof/>
         </w:rPr>
         <w:drawing>
-          <wp:inline distT="0" distB="0" distL="0" distR="0" wp14:anchorId="5A740287" wp14:editId="4AB08AA0">
-            <wp:extent cx="5943600" cy="1081405"/>
-            <wp:effectExtent l="0" t="0" r="0" b="4445"/>
+          <wp:inline distT="0" distB="0" distL="0" distR="0" wp14:anchorId="6ADA90DD" wp14:editId="5DF46173">
+            <wp:extent cx="5155421" cy="938000"/>
+            <wp:effectExtent l="0" t="0" r="7620" b="0"/>
             <wp:docPr id="1" name="Picture 1"/>
             <wp:cNvGraphicFramePr>
               <a:graphicFrameLocks xmlns:a="http://schemas.openxmlformats.org/drawingml/2006/main" noChangeAspect="1"/>
@@ -54,7 +55,7 @@
                   <pic:spPr>
                     <a:xfrm>
                       <a:off x="0" y="0"/>
-                      <a:ext cx="5943600" cy="1081405"/>
+                      <a:ext cx="5178700" cy="942235"/>
                     </a:xfrm>
                     <a:prstGeom prst="rect">
                       <a:avLst/>
@@ -66,9 +67,14 @@
           </wp:inline>
         </w:drawing>
       </w:r>
-      <w:r>
-        <w:br/>
-      </w:r>
+    </w:p>
+    <w:p>
+      <w:pPr>
+        <w:spacing w:before="240" w:after="120"/>
+        <w:rPr>
+          <w:b/>
+        </w:rPr>
+      </w:pPr>
       <w:r>
         <w:br/>
       </w:r>
@@ -81,6 +87,7 @@
     </w:p>
     <w:p>
       <w:pPr>
+        <w:spacing w:after="120"/>
         <w:ind w:left="360"/>
       </w:pPr>
       <w:r>
@@ -191,6 +198,7 @@
           <w:ilvl w:val="0"/>
           <w:numId w:val="1"/>
         </w:numPr>
+        <w:spacing w:after="120"/>
       </w:pPr>
       <w:r>
         <w:t xml:space="preserve">The test labels were missing an attribute value </w:t>
@@ -246,60 +254,7 @@
     </w:p>
     <w:p>
       <w:pPr>
-        <w:ind w:left="360"/>
-      </w:pPr>
-      <w:r>
-        <w:t>The results were:</w:t>
-      </w:r>
-    </w:p>
-    <w:p>
-      <w:pPr>
-        <w:ind w:left="360"/>
-      </w:pPr>
-      <w:r>
-        <w:rPr>
-          <w:noProof/>
-        </w:rPr>
-        <w:drawing>
-          <wp:inline distT="0" distB="0" distL="0" distR="0" wp14:anchorId="1BE46E31" wp14:editId="25641835">
-            <wp:extent cx="2152650" cy="1181100"/>
-            <wp:effectExtent l="0" t="0" r="0" b="0"/>
-            <wp:docPr id="4" name="Picture 4"/>
-            <wp:cNvGraphicFramePr>
-              <a:graphicFrameLocks xmlns:a="http://schemas.openxmlformats.org/drawingml/2006/main" noChangeAspect="1"/>
-            </wp:cNvGraphicFramePr>
-            <a:graphic xmlns:a="http://schemas.openxmlformats.org/drawingml/2006/main">
-              <a:graphicData uri="http://schemas.openxmlformats.org/drawingml/2006/picture">
-                <pic:pic xmlns:pic="http://schemas.openxmlformats.org/drawingml/2006/picture">
-                  <pic:nvPicPr>
-                    <pic:cNvPr id="1" name=""/>
-                    <pic:cNvPicPr/>
-                  </pic:nvPicPr>
-                  <pic:blipFill>
-                    <a:blip r:embed="rId10"/>
-                    <a:stretch>
-                      <a:fillRect/>
-                    </a:stretch>
-                  </pic:blipFill>
-                  <pic:spPr>
-                    <a:xfrm>
-                      <a:off x="0" y="0"/>
-                      <a:ext cx="2152650" cy="1181100"/>
-                    </a:xfrm>
-                    <a:prstGeom prst="rect">
-                      <a:avLst/>
-                    </a:prstGeom>
-                  </pic:spPr>
-                </pic:pic>
-              </a:graphicData>
-            </a:graphic>
-          </wp:inline>
-        </w:drawing>
-      </w:r>
-    </w:p>
-    <w:p/>
-    <w:p>
-      <w:pPr>
+        <w:spacing w:before="240" w:after="120"/>
         <w:rPr>
           <w:b/>
         </w:rPr>
@@ -312,11 +267,408 @@
       </w:r>
     </w:p>
     <w:p>
+      <w:pPr>
+        <w:spacing w:after="120"/>
+        <w:ind w:left="360"/>
+      </w:pPr>
+      <w:r>
+        <w:t>Completing this part was simple after completing part 1a. it uses all the same data frames and labels, and so a Gaussian Naïve-Bayes classifier was constructed, and the metrics printed in just 2 lines of code.</w:t>
+      </w:r>
+    </w:p>
+    <w:p>
+      <w:pPr>
+        <w:spacing w:before="240"/>
+        <w:rPr>
+          <w:b/>
+        </w:rPr>
+      </w:pPr>
+      <w:r>
+        <w:rPr>
+          <w:b/>
+        </w:rPr>
+        <w:t>Part 1 Results:</w:t>
+      </w:r>
+    </w:p>
+    <w:tbl>
+      <w:tblPr>
+        <w:tblStyle w:val="TableGrid"/>
+        <w:tblW w:w="0" w:type="auto"/>
+        <w:tblInd w:w="1975" w:type="dxa"/>
+        <w:tblBorders>
+          <w:top w:val="none" w:sz="0" w:space="0" w:color="auto"/>
+          <w:left w:val="none" w:sz="0" w:space="0" w:color="auto"/>
+          <w:bottom w:val="none" w:sz="0" w:space="0" w:color="auto"/>
+          <w:right w:val="none" w:sz="0" w:space="0" w:color="auto"/>
+        </w:tblBorders>
+        <w:tblLook w:val="04A0" w:firstRow="1" w:lastRow="0" w:firstColumn="1" w:lastColumn="0" w:noHBand="0" w:noVBand="1"/>
+      </w:tblPr>
+      <w:tblGrid>
+        <w:gridCol w:w="1710"/>
+        <w:gridCol w:w="1379"/>
+        <w:gridCol w:w="2250"/>
+      </w:tblGrid>
+      <w:tr>
+        <w:tc>
+          <w:tcPr>
+            <w:tcW w:w="1710" w:type="dxa"/>
+            <w:tcBorders>
+              <w:bottom w:val="single" w:sz="4" w:space="0" w:color="auto"/>
+            </w:tcBorders>
+            <w:vAlign w:val="center"/>
+          </w:tcPr>
+          <w:p>
+            <w:pPr>
+              <w:jc w:val="right"/>
+              <w:rPr>
+                <w:b/>
+              </w:rPr>
+            </w:pPr>
+          </w:p>
+        </w:tc>
+        <w:tc>
+          <w:tcPr>
+            <w:tcW w:w="1379" w:type="dxa"/>
+            <w:tcBorders>
+              <w:bottom w:val="single" w:sz="4" w:space="0" w:color="auto"/>
+            </w:tcBorders>
+            <w:vAlign w:val="center"/>
+          </w:tcPr>
+          <w:p>
+            <w:pPr>
+              <w:jc w:val="center"/>
+              <w:rPr>
+                <w:b/>
+              </w:rPr>
+            </w:pPr>
+            <w:r>
+              <w:rPr>
+                <w:b/>
+              </w:rPr>
+              <w:t>Tree</w:t>
+            </w:r>
+          </w:p>
+        </w:tc>
+        <w:tc>
+          <w:tcPr>
+            <w:tcW w:w="2250" w:type="dxa"/>
+            <w:tcBorders>
+              <w:bottom w:val="single" w:sz="4" w:space="0" w:color="auto"/>
+            </w:tcBorders>
+            <w:vAlign w:val="center"/>
+          </w:tcPr>
+          <w:p>
+            <w:pPr>
+              <w:jc w:val="center"/>
+              <w:rPr>
+                <w:b/>
+              </w:rPr>
+            </w:pPr>
+            <w:r>
+              <w:rPr>
+                <w:b/>
+              </w:rPr>
+              <w:t>Gaussian Naïve-Bayes</w:t>
+            </w:r>
+          </w:p>
+        </w:tc>
+      </w:tr>
+      <w:tr>
+        <w:tc>
+          <w:tcPr>
+            <w:tcW w:w="1710" w:type="dxa"/>
+            <w:tcBorders>
+              <w:top w:val="single" w:sz="4" w:space="0" w:color="auto"/>
+              <w:bottom w:val="nil"/>
+            </w:tcBorders>
+            <w:vAlign w:val="center"/>
+          </w:tcPr>
+          <w:p>
+            <w:pPr>
+              <w:jc w:val="right"/>
+            </w:pPr>
+            <w:r>
+              <w:t>Accuracy</w:t>
+            </w:r>
+          </w:p>
+        </w:tc>
+        <w:tc>
+          <w:tcPr>
+            <w:tcW w:w="1379" w:type="dxa"/>
+            <w:tcBorders>
+              <w:top w:val="single" w:sz="4" w:space="0" w:color="auto"/>
+              <w:bottom w:val="nil"/>
+            </w:tcBorders>
+            <w:vAlign w:val="center"/>
+          </w:tcPr>
+          <w:p>
+            <w:pPr>
+              <w:jc w:val="center"/>
+            </w:pPr>
+            <w:r>
+              <w:t>0.807</w:t>
+            </w:r>
+          </w:p>
+        </w:tc>
+        <w:tc>
+          <w:tcPr>
+            <w:tcW w:w="2250" w:type="dxa"/>
+            <w:tcBorders>
+              <w:top w:val="single" w:sz="4" w:space="0" w:color="auto"/>
+              <w:bottom w:val="nil"/>
+            </w:tcBorders>
+            <w:vAlign w:val="center"/>
+          </w:tcPr>
+          <w:p>
+            <w:pPr>
+              <w:jc w:val="center"/>
+            </w:pPr>
+            <w:r>
+              <w:t>0.748</w:t>
+            </w:r>
+          </w:p>
+        </w:tc>
+      </w:tr>
+      <w:tr>
+        <w:tc>
+          <w:tcPr>
+            <w:tcW w:w="1710" w:type="dxa"/>
+            <w:tcBorders>
+              <w:top w:val="nil"/>
+              <w:bottom w:val="nil"/>
+            </w:tcBorders>
+            <w:vAlign w:val="center"/>
+          </w:tcPr>
+          <w:p>
+            <w:pPr>
+              <w:jc w:val="right"/>
+            </w:pPr>
+            <w:r>
+              <w:t>Recall / TP Rate</w:t>
+            </w:r>
+          </w:p>
+        </w:tc>
+        <w:tc>
+          <w:tcPr>
+            <w:tcW w:w="1379" w:type="dxa"/>
+            <w:tcBorders>
+              <w:top w:val="nil"/>
+              <w:bottom w:val="nil"/>
+            </w:tcBorders>
+            <w:vAlign w:val="center"/>
+          </w:tcPr>
+          <w:p>
+            <w:pPr>
+              <w:jc w:val="center"/>
+            </w:pPr>
+            <w:r>
+              <w:t>0.528</w:t>
+            </w:r>
+          </w:p>
+        </w:tc>
+        <w:tc>
+          <w:tcPr>
+            <w:tcW w:w="2250" w:type="dxa"/>
+            <w:tcBorders>
+              <w:top w:val="nil"/>
+              <w:bottom w:val="nil"/>
+            </w:tcBorders>
+            <w:vAlign w:val="center"/>
+          </w:tcPr>
+          <w:p>
+            <w:pPr>
+              <w:jc w:val="center"/>
+            </w:pPr>
+            <w:r>
+              <w:t>0.035</w:t>
+            </w:r>
+          </w:p>
+        </w:tc>
+      </w:tr>
+      <w:tr>
+        <w:tc>
+          <w:tcPr>
+            <w:tcW w:w="1710" w:type="dxa"/>
+            <w:tcBorders>
+              <w:top w:val="nil"/>
+              <w:bottom w:val="nil"/>
+            </w:tcBorders>
+            <w:vAlign w:val="center"/>
+          </w:tcPr>
+          <w:p>
+            <w:pPr>
+              <w:jc w:val="right"/>
+            </w:pPr>
+            <w:r>
+              <w:t>FP Rate</w:t>
+            </w:r>
+          </w:p>
+        </w:tc>
+        <w:tc>
+          <w:tcPr>
+            <w:tcW w:w="1379" w:type="dxa"/>
+            <w:tcBorders>
+              <w:top w:val="nil"/>
+              <w:bottom w:val="nil"/>
+            </w:tcBorders>
+            <w:vAlign w:val="center"/>
+          </w:tcPr>
+          <w:p>
+            <w:pPr>
+              <w:jc w:val="center"/>
+            </w:pPr>
+            <w:r>
+              <w:t>0.102</w:t>
+            </w:r>
+          </w:p>
+        </w:tc>
+        <w:tc>
+          <w:tcPr>
+            <w:tcW w:w="2250" w:type="dxa"/>
+            <w:tcBorders>
+              <w:top w:val="nil"/>
+              <w:bottom w:val="nil"/>
+            </w:tcBorders>
+            <w:vAlign w:val="center"/>
+          </w:tcPr>
+          <w:p>
+            <w:pPr>
+              <w:jc w:val="center"/>
+            </w:pPr>
+            <w:r>
+              <w:t>0.980</w:t>
+            </w:r>
+          </w:p>
+        </w:tc>
+      </w:tr>
+      <w:tr>
+        <w:tc>
+          <w:tcPr>
+            <w:tcW w:w="1710" w:type="dxa"/>
+            <w:tcBorders>
+              <w:top w:val="nil"/>
+              <w:bottom w:val="nil"/>
+            </w:tcBorders>
+            <w:vAlign w:val="center"/>
+          </w:tcPr>
+          <w:p>
+            <w:pPr>
+              <w:jc w:val="right"/>
+            </w:pPr>
+            <w:r>
+              <w:t>Precision</w:t>
+            </w:r>
+          </w:p>
+        </w:tc>
+        <w:tc>
+          <w:tcPr>
+            <w:tcW w:w="1379" w:type="dxa"/>
+            <w:tcBorders>
+              <w:top w:val="nil"/>
+              <w:bottom w:val="nil"/>
+            </w:tcBorders>
+            <w:vAlign w:val="center"/>
+          </w:tcPr>
+          <w:p>
+            <w:pPr>
+              <w:jc w:val="center"/>
+            </w:pPr>
+            <w:r>
+              <w:t>0.627</w:t>
+            </w:r>
+          </w:p>
+        </w:tc>
+        <w:tc>
+          <w:tcPr>
+            <w:tcW w:w="2250" w:type="dxa"/>
+            <w:tcBorders>
+              <w:top w:val="nil"/>
+              <w:bottom w:val="nil"/>
+            </w:tcBorders>
+            <w:vAlign w:val="center"/>
+          </w:tcPr>
+          <w:p>
+            <w:pPr>
+              <w:jc w:val="center"/>
+            </w:pPr>
+            <w:r>
+              <w:t>0.365</w:t>
+            </w:r>
+          </w:p>
+        </w:tc>
+      </w:tr>
+      <w:tr>
+        <w:tc>
+          <w:tcPr>
+            <w:tcW w:w="1710" w:type="dxa"/>
+            <w:tcBorders>
+              <w:top w:val="nil"/>
+              <w:bottom w:val="nil"/>
+            </w:tcBorders>
+            <w:vAlign w:val="center"/>
+          </w:tcPr>
+          <w:p>
+            <w:pPr>
+              <w:jc w:val="right"/>
+            </w:pPr>
+            <w:r>
+              <w:t>F1 Score</w:t>
+            </w:r>
+          </w:p>
+        </w:tc>
+        <w:tc>
+          <w:tcPr>
+            <w:tcW w:w="1379" w:type="dxa"/>
+            <w:tcBorders>
+              <w:top w:val="nil"/>
+              <w:bottom w:val="nil"/>
+            </w:tcBorders>
+            <w:vAlign w:val="center"/>
+          </w:tcPr>
+          <w:p>
+            <w:pPr>
+              <w:jc w:val="center"/>
+            </w:pPr>
+            <w:r>
+              <w:t>0.573</w:t>
+            </w:r>
+          </w:p>
+        </w:tc>
+        <w:tc>
+          <w:tcPr>
+            <w:tcW w:w="2250" w:type="dxa"/>
+            <w:tcBorders>
+              <w:top w:val="nil"/>
+              <w:bottom w:val="nil"/>
+            </w:tcBorders>
+            <w:vAlign w:val="center"/>
+          </w:tcPr>
+          <w:p>
+            <w:pPr>
+              <w:jc w:val="center"/>
+            </w:pPr>
+            <w:r>
+              <w:t>0.064</w:t>
+            </w:r>
+          </w:p>
+        </w:tc>
+      </w:tr>
+    </w:tbl>
+    <w:p>
+      <w:pPr>
+        <w:spacing w:before="120"/>
+        <w:ind w:left="360"/>
+      </w:pPr>
+      <w:r>
+        <w:t>Notable that the Naïve-Bayes classifier apparently has a very low true positive rate, and a very high false positiv</w:t>
+      </w:r>
       <w:bookmarkStart w:id="0" w:name="_GoBack"/>
       <w:bookmarkEnd w:id="0"/>
+      <w:r>
+        <w:t>e rate. Running it multiple times, the same pattern continued.</w:t>
+      </w:r>
     </w:p>
     <w:sectPr>
-      <w:headerReference w:type="default" r:id="rId11"/>
+      <w:headerReference w:type="default" r:id="rId10"/>
       <w:pgSz w:w="12240" w:h="15840"/>
       <w:pgMar w:top="1440" w:right="1440" w:bottom="1440" w:left="1440" w:header="720" w:footer="720" w:gutter="0"/>
       <w:cols w:space="720"/>
@@ -938,6 +1290,7 @@
   <w:style w:type="character" w:default="1" w:styleId="DefaultParagraphFont">
     <w:name w:val="Default Paragraph Font"/>
     <w:uiPriority w:val="1"/>
+    <w:semiHidden/>
     <w:unhideWhenUsed/>
   </w:style>
   <w:style w:type="table" w:default="1" w:styleId="TableNormal">
@@ -1015,6 +1368,25 @@
       <w:ind w:left="720"/>
       <w:contextualSpacing/>
     </w:pPr>
+  </w:style>
+  <w:style w:type="table" w:styleId="TableGrid">
+    <w:name w:val="Table Grid"/>
+    <w:basedOn w:val="TableNormal"/>
+    <w:uiPriority w:val="39"/>
+    <w:rsid w:val="00014548"/>
+    <w:pPr>
+      <w:spacing w:after="0" w:line="240" w:lineRule="auto"/>
+    </w:pPr>
+    <w:tblPr>
+      <w:tblBorders>
+        <w:top w:val="single" w:sz="4" w:space="0" w:color="auto"/>
+        <w:left w:val="single" w:sz="4" w:space="0" w:color="auto"/>
+        <w:bottom w:val="single" w:sz="4" w:space="0" w:color="auto"/>
+        <w:right w:val="single" w:sz="4" w:space="0" w:color="auto"/>
+        <w:insideH w:val="single" w:sz="4" w:space="0" w:color="auto"/>
+        <w:insideV w:val="single" w:sz="4" w:space="0" w:color="auto"/>
+      </w:tblBorders>
+    </w:tblPr>
   </w:style>
 </w:styles>
 </file>

</xml_diff>